<commit_message>
correct some small errors and update the report
</commit_message>
<xml_diff>
--- a/找素数项目报告 陈泰然 PB14210070.docx
+++ b/找素数项目报告 陈泰然 PB14210070.docx
@@ -84,7 +84,7 @@
           <w:bCs/>
           <w:lang w:val="en-US" w:eastAsia="zh-CN"/>
         </w:rPr>
-        <w:t>描述</w:t>
+        <w:t>和代码描述</w:t>
       </w:r>
       <w:r>
         <w:rPr>
@@ -282,6 +282,25 @@
         <w:pStyle w:val="3"/>
         <w:ind w:firstLine="420" w:firstLineChars="0"/>
         <w:rPr>
+          <w:rFonts w:hint="eastAsia" w:eastAsiaTheme="minorEastAsia"/>
+          <w:lang w:val="en-US" w:eastAsia="zh-CN"/>
+        </w:rPr>
+      </w:pPr>
+      <w:r>
+        <w:rPr>
+          <w:rFonts w:hint="eastAsia"/>
+          <w:lang w:val="en-US" w:eastAsia="zh-CN"/>
+        </w:rPr>
+        <w:t>不管是什么模式，在求素数之前都需要初始化素数表，以Initialize开头的函数就是做这个工作的。然后素数表的扩展是依赖以Refresh开头的函数实现的。在文件读写式求素数的模式，有一系列函数是用于在文件中读写素数的，它们也分内部和外部函数，内部函数是以FILE*为参数的，外部函数是以文件名为参数的。</w:t>
+      </w:r>
+      <w:bookmarkStart w:id="0" w:name="_GoBack"/>
+      <w:bookmarkEnd w:id="0"/>
+    </w:p>
+    <w:p>
+      <w:pPr>
+        <w:pStyle w:val="3"/>
+        <w:ind w:firstLine="420" w:firstLineChars="0"/>
+        <w:rPr>
           <w:rFonts w:hint="eastAsia"/>
         </w:rPr>
       </w:pPr>
@@ -305,15 +324,20 @@
         <w:rPr>
           <w:rFonts w:hint="eastAsia"/>
         </w:rPr>
-        <w:t>开始时老师给出的题目是求第十亿个素数，考虑到内存不够，我采用了文件读写的方式存储素数表。这样虽然运算速度被文件IO拖了下去，但是只要硬盘空间足够大，求第多少个素数都不是问题。后来老师要求降低了，求第一亿个素数，内存能装下了，于是我采用了直接在内存中存储素数表的方式，速度大大提升。现在我的程序只要在命令行中加一个参数“-f”来运行，就是工作于文件读写模式</w:t>
-      </w:r>
-      <w:bookmarkStart w:id="0" w:name="_GoBack"/>
-      <w:bookmarkEnd w:id="0"/>
-      <w:r>
-        <w:rPr>
-          <w:rFonts w:hint="eastAsia"/>
-        </w:rPr>
-        <w:t>，什么参数都不加直接运行，就是工作于内存素数表模式。</w:t>
+        <w:t>开始时老师给出的题目是求第十亿个素数，考虑到内存不够，我</w:t>
+      </w:r>
+      <w:r>
+        <w:rPr>
+          <w:rFonts w:hint="eastAsia"/>
+          <w:lang w:val="en-US" w:eastAsia="zh-CN"/>
+        </w:rPr>
+        <w:t>在文件中</w:t>
+      </w:r>
+      <w:r>
+        <w:rPr>
+          <w:rFonts w:hint="eastAsia"/>
+        </w:rPr>
+        <w:t>存储素数表。这样虽然运算速度被文件IO拖了下去，但是只要硬盘空间足够大，求第多少个素数都不是问题。后来老师要求降低了，求第一亿个素数，内存能装下了，于是我采用了直接在内存中存储素数表的方式，速度大大提升。现在我的程序只要在命令行中加一个参数“-f”来运行，就是工作于文件读写模式，什么参数都不加直接运行，就是工作于内存素数表模式。</w:t>
       </w:r>
     </w:p>
     <w:p>
@@ -495,7 +519,7 @@
     <w:lsdException w:unhideWhenUsed="0" w:uiPriority="0" w:semiHidden="0" w:name="HTML Sample"/>
     <w:lsdException w:unhideWhenUsed="0" w:uiPriority="0" w:semiHidden="0" w:name="HTML Typewriter"/>
     <w:lsdException w:unhideWhenUsed="0" w:uiPriority="0" w:semiHidden="0" w:name="HTML Variable"/>
-    <w:lsdException w:unhideWhenUsed="0" w:uiPriority="0" w:name="Normal Table"/>
+    <w:lsdException w:qFormat="1" w:unhideWhenUsed="0" w:uiPriority="0" w:name="Normal Table"/>
     <w:lsdException w:unhideWhenUsed="0" w:uiPriority="0" w:semiHidden="0" w:name="annotation subject"/>
     <w:lsdException w:unhideWhenUsed="0" w:uiPriority="0" w:semiHidden="0" w:name="Table Simple 1"/>
     <w:lsdException w:unhideWhenUsed="0" w:uiPriority="0" w:semiHidden="0" w:name="Table Simple 2"/>
@@ -683,6 +707,7 @@
   <w:style w:type="table" w:default="1" w:styleId="5">
     <w:name w:val="Normal Table"/>
     <w:semiHidden/>
+    <w:qFormat/>
     <w:uiPriority w:val="0"/>
     <w:tblPr>
       <w:tblLayout w:type="fixed"/>

</xml_diff>